<commit_message>
Added more tests and upgraded documentation
</commit_message>
<xml_diff>
--- a/documentation/Documentation.docx
+++ b/documentation/Documentation.docx
@@ -12,8 +12,6 @@
           <w:szCs w:val="32"/>
         </w:rPr>
       </w:pPr>
-      <w:bookmarkStart w:id="0" w:name="_GoBack"/>
-      <w:bookmarkEnd w:id="0"/>
       <w:r>
         <w:rPr>
           <w:rFonts w:eastAsiaTheme="minorEastAsia"/>
@@ -832,6 +830,56 @@
               </m:sSub>
             </m:sub>
           </m:sSub>
+          <m:r>
+            <m:rPr>
+              <m:sty m:val="bi"/>
+            </m:rPr>
+            <w:rPr>
+              <w:rFonts w:ascii="Cambria Math" w:hAnsi="Cambria Math"/>
+              <w:sz w:val="28"/>
+              <w:szCs w:val="28"/>
+            </w:rPr>
+            <m:t>·</m:t>
+          </m:r>
+          <m:func>
+            <m:funcPr>
+              <m:ctrlPr>
+                <w:rPr>
+                  <w:rFonts w:ascii="Cambria Math" w:hAnsi="Cambria Math"/>
+                  <w:b/>
+                  <w:i/>
+                  <w:sz w:val="28"/>
+                  <w:szCs w:val="28"/>
+                </w:rPr>
+              </m:ctrlPr>
+            </m:funcPr>
+            <m:fName>
+              <m:r>
+                <m:rPr>
+                  <m:sty m:val="b"/>
+                </m:rPr>
+                <w:rPr>
+                  <w:rFonts w:ascii="Cambria Math" w:hAnsi="Cambria Math"/>
+                  <w:sz w:val="28"/>
+                  <w:szCs w:val="28"/>
+                </w:rPr>
+                <m:t>sin</m:t>
+              </m:r>
+            </m:fName>
+            <m:e>
+              <m:r>
+                <m:rPr>
+                  <m:sty m:val="bi"/>
+                </m:rPr>
+                <w:rPr>
+                  <w:rFonts w:ascii="Cambria Math" w:hAnsi="Cambria Math"/>
+                  <w:sz w:val="28"/>
+                  <w:szCs w:val="28"/>
+                </w:rPr>
+                <m:t>α</m:t>
+              </m:r>
+            </m:e>
+          </m:func>
         </m:oMath>
       </m:oMathPara>
     </w:p>
@@ -4422,7 +4470,7 @@
           <w:szCs w:val="28"/>
         </w:rPr>
         <w:pict>
-          <v:shape id="_x0000_i1028" type="#_x0000_t75" style="width:274.8pt;height:183.2pt">
+          <v:shape id="_x0000_i1027" type="#_x0000_t75" style="width:274.8pt;height:183.2pt">
             <v:imagedata r:id="rId10" o:title="rocketTrajectory"/>
           </v:shape>
         </w:pict>
@@ -4492,7 +4540,7 @@
           <w:szCs w:val="28"/>
         </w:rPr>
         <w:pict>
-          <v:shape id="_x0000_i1030" type="#_x0000_t75" style="width:198.8pt;height:132.8pt">
+          <v:shape id="_x0000_i1028" type="#_x0000_t75" style="width:198.8pt;height:132.8pt">
             <v:imagedata r:id="rId11" o:title="rocketTrajectoryFull"/>
           </v:shape>
         </w:pict>
@@ -4572,8 +4620,8 @@
           <w:szCs w:val="28"/>
         </w:rPr>
         <w:pict>
-          <v:shape id="_x0000_i1027" type="#_x0000_t75" style="width:470pt;height:255.6pt">
-            <v:imagedata r:id="rId12" o:title="Spaceflight simulator C++"/>
+          <v:shape id="_x0000_i1031" type="#_x0000_t75" style="width:492pt;height:342.8pt">
+            <v:imagedata r:id="rId12" o:title="UML"/>
           </v:shape>
         </w:pict>
       </w:r>
@@ -4622,6 +4670,8 @@
         </w:rPr>
         <w:t>/UML.jpg</w:t>
       </w:r>
+      <w:bookmarkStart w:id="0" w:name="_GoBack"/>
+      <w:bookmarkEnd w:id="0"/>
     </w:p>
     <w:sectPr>
       <w:pgSz w:w="12240" w:h="15840"/>

</xml_diff>

<commit_message>
Updated documentation and removed unused source code files.
</commit_message>
<xml_diff>
--- a/documentation/Documentation.docx
+++ b/documentation/Documentation.docx
@@ -4613,6 +4613,8 @@
           <w:szCs w:val="28"/>
         </w:rPr>
       </w:pPr>
+      <w:bookmarkStart w:id="0" w:name="_GoBack"/>
+      <w:bookmarkEnd w:id="0"/>
       <w:r>
         <w:rPr>
           <w:rFonts w:eastAsiaTheme="minorEastAsia"/>
@@ -4620,7 +4622,7 @@
           <w:szCs w:val="28"/>
         </w:rPr>
         <w:pict>
-          <v:shape id="_x0000_i1031" type="#_x0000_t75" style="width:492pt;height:342.8pt">
+          <v:shape id="_x0000_i1031" type="#_x0000_t75" style="width:469.6pt;height:327.6pt">
             <v:imagedata r:id="rId12" o:title="UML"/>
           </v:shape>
         </w:pict>
@@ -4670,8 +4672,6 @@
         </w:rPr>
         <w:t>/UML.jpg</w:t>
       </w:r>
-      <w:bookmarkStart w:id="0" w:name="_GoBack"/>
-      <w:bookmarkEnd w:id="0"/>
     </w:p>
     <w:sectPr>
       <w:pgSz w:w="12240" w:h="15840"/>

</xml_diff>